<commit_message>
add documentation, implement provisioning
</commit_message>
<xml_diff>
--- a/docs/Compliance_Documents/src/ENE-LDOC-TFI-100-Technical-File-Index.docx
+++ b/docs/Compliance_Documents/src/ENE-LDOC-TFI-100-Technical-File-Index.docx
@@ -4302,7 +4302,96 @@
                 <w:sz w:val="22"/>
                 <w:szCs w:val="22"/>
               </w:rPr>
-              <w:t>Component datasheets and supporting manufacturer documentation</w:t>
+              <w:t>Folder for c</w:t>
+            </w:r>
+            <w:r>
+              <w:rPr>
+                <w:sz w:val="22"/>
+                <w:szCs w:val="22"/>
+              </w:rPr>
+              <w:t>omponent datasheets and supporting manufacturer documentation</w:t>
+            </w:r>
+          </w:p>
+        </w:tc>
+        <w:tc>
+          <w:tcPr>
+            <w:tcW w:w="1080" w:type="dxa"/>
+          </w:tcPr>
+          <w:p>
+            <w:pPr>
+              <w:rPr>
+                <w:sz w:val="22"/>
+                <w:szCs w:val="22"/>
+              </w:rPr>
+            </w:pPr>
+            <w:r>
+              <w:rPr>
+                <w:sz w:val="22"/>
+                <w:szCs w:val="22"/>
+              </w:rPr>
+              <w:t>1.0.0</w:t>
+            </w:r>
+          </w:p>
+        </w:tc>
+      </w:tr>
+      <w:tr>
+        <w:tc>
+          <w:tcPr>
+            <w:tcW w:w="1435" w:type="dxa"/>
+          </w:tcPr>
+          <w:p>
+            <w:pPr>
+              <w:rPr>
+                <w:sz w:val="22"/>
+                <w:szCs w:val="22"/>
+              </w:rPr>
+            </w:pPr>
+            <w:r>
+              <w:rPr>
+                <w:sz w:val="22"/>
+                <w:szCs w:val="22"/>
+              </w:rPr>
+              <w:t>TDOC-010</w:t>
+            </w:r>
+          </w:p>
+        </w:tc>
+        <w:tc>
+          <w:tcPr>
+            <w:tcW w:w="2970" w:type="dxa"/>
+          </w:tcPr>
+          <w:p>
+            <w:pPr>
+              <w:rPr>
+                <w:sz w:val="22"/>
+                <w:szCs w:val="22"/>
+              </w:rPr>
+            </w:pPr>
+            <w:r>
+              <w:rPr>
+                <w:sz w:val="22"/>
+                <w:szCs w:val="22"/>
+              </w:rPr>
+              <w:t>ENE-TDOC-LABEL</w:t>
+            </w:r>
+          </w:p>
+        </w:tc>
+        <w:tc>
+          <w:tcPr>
+            <w:tcW w:w="4140" w:type="dxa"/>
+          </w:tcPr>
+          <w:p>
+            <w:pPr>
+              <w:rPr>
+                <w:sz w:val="22"/>
+                <w:szCs w:val="22"/>
+              </w:rPr>
+            </w:pPr>
+            <w:r>
+              <w:rPr>
+                <w:sz w:val="22"/>
+                <w:szCs w:val="22"/>
+              </w:rPr>
+              <w:t xml:space="preserve">Folder for individual printed labels </w:t>
             </w:r>
           </w:p>
         </w:tc>

</xml_diff>